<commit_message>
Fixed GRDC error, changed a couple of colours in the CSS
</commit_message>
<xml_diff>
--- a/docs/IBSAR-Programme.docx
+++ b/docs/IBSAR-Programme.docx
@@ -719,7 +719,7 @@
         <w:t xml:space="preserve">Lightning Talks followed by Poster Session</w:t>
       </w:r>
       <w:r>
-        <w:t xml:space="preserve">Kindly Sponsored by the Grains Research and Development Council</w:t>
+        <w:t xml:space="preserve">Kindly Sponsored by the Grains Research and Development Corporation</w:t>
       </w:r>
     </w:p>
     <w:p>
@@ -9154,7 +9154,7 @@
     </w:lvl>
   </w:abstractNum>
   <w:abstractNum w:abstractNumId="990">
-    <w:nsid w:val="922a7009"/>
+    <w:nsid w:val="e99447f6"/>
     <w:multiLevelType w:val="multilevel"/>
     <w:lvl w:ilvl="0">
       <w:numFmt w:val="bullet"/>
@@ -9235,7 +9235,7 @@
     </w:lvl>
   </w:abstractNum>
   <w:abstractNum w:abstractNumId="99411">
-    <w:nsid w:val="80d58162"/>
+    <w:nsid w:val="4a15b498"/>
     <w:multiLevelType w:val="multilevel"/>
     <w:lvl w:ilvl="0">
       <w:start w:val="1"/>

</xml_diff>